<commit_message>
app, doc e linq
</commit_message>
<xml_diff>
--- a/00 - TEORIA/APPUNTI GENERALI.docx
+++ b/00 - TEORIA/APPUNTI GENERALI.docx
@@ -92,34 +92,14 @@
           <w:szCs w:val="28"/>
         </w:rPr>
       </w:pPr>
-      <w:proofErr w:type="gramStart"/>
-      <w:r>
-        <w:rPr>
-          <w:b/>
-          <w:bCs/>
-          <w:sz w:val="28"/>
-          <w:szCs w:val="28"/>
-        </w:rPr>
-        <w:t>E’</w:t>
-      </w:r>
-      <w:proofErr w:type="gramEnd"/>
-      <w:r>
-        <w:rPr>
-          <w:b/>
-          <w:bCs/>
-          <w:sz w:val="28"/>
-          <w:szCs w:val="28"/>
-        </w:rPr>
-        <w:t xml:space="preserve"> il modo che abbiamo per raggruppare le informazioni e le funzionalità di un oggetto, all’interno dell’oggetto stesso (O CLASSE</w:t>
-      </w:r>
-      <w:r>
-        <w:rPr>
-          <w:b/>
-          <w:bCs/>
-          <w:sz w:val="28"/>
-          <w:szCs w:val="28"/>
-        </w:rPr>
-        <w:t>)</w:t>
+      <w:r>
+        <w:rPr>
+          <w:b/>
+          <w:bCs/>
+          <w:sz w:val="28"/>
+          <w:szCs w:val="28"/>
+        </w:rPr>
+        <w:t>E’ il modo che abbiamo per raggruppare le informazioni e le funzionalità di un oggetto, all’interno dell’oggetto stesso (O CLASSE)</w:t>
       </w:r>
     </w:p>
     <w:p>
@@ -156,7 +136,100 @@
           <w:sz w:val="28"/>
           <w:szCs w:val="28"/>
         </w:rPr>
-        <w:t xml:space="preserve"> possiamo rendere privati e pubblici attributi e metodi. Rendendoli privati ci assicuriamo che siano inaccessibili dall’esterno.</w:t>
+        <w:t xml:space="preserve"> possiamo rendere privati</w:t>
+      </w:r>
+      <w:r>
+        <w:rPr>
+          <w:b/>
+          <w:bCs/>
+          <w:sz w:val="28"/>
+          <w:szCs w:val="28"/>
+        </w:rPr>
+        <w:t>,</w:t>
+      </w:r>
+      <w:r>
+        <w:rPr>
+          <w:b/>
+          <w:bCs/>
+          <w:sz w:val="28"/>
+          <w:szCs w:val="28"/>
+        </w:rPr>
+        <w:t xml:space="preserve"> pubblici </w:t>
+      </w:r>
+      <w:r>
+        <w:rPr>
+          <w:b/>
+          <w:bCs/>
+          <w:sz w:val="28"/>
+          <w:szCs w:val="28"/>
+        </w:rPr>
+        <w:t xml:space="preserve">e protetti </w:t>
+      </w:r>
+      <w:r>
+        <w:rPr>
+          <w:b/>
+          <w:bCs/>
+          <w:sz w:val="28"/>
+          <w:szCs w:val="28"/>
+        </w:rPr>
+        <w:t xml:space="preserve">attributi e metodi. </w:t>
+      </w:r>
+    </w:p>
+    <w:p>
+      <w:pPr>
+        <w:rPr>
+          <w:b/>
+          <w:bCs/>
+          <w:sz w:val="28"/>
+          <w:szCs w:val="28"/>
+        </w:rPr>
+      </w:pPr>
+      <w:r>
+        <w:rPr>
+          <w:b/>
+          <w:bCs/>
+          <w:sz w:val="28"/>
+          <w:szCs w:val="28"/>
+        </w:rPr>
+        <w:t>Rendendoli privati ci assicuriamo che siano inaccessibili dall’esterno.</w:t>
+      </w:r>
+    </w:p>
+    <w:p>
+      <w:pPr>
+        <w:rPr>
+          <w:b/>
+          <w:bCs/>
+          <w:sz w:val="28"/>
+          <w:szCs w:val="28"/>
+        </w:rPr>
+      </w:pPr>
+      <w:r>
+        <w:rPr>
+          <w:b/>
+          <w:bCs/>
+          <w:sz w:val="28"/>
+          <w:szCs w:val="28"/>
+        </w:rPr>
+        <w:t xml:space="preserve">Quelli protetti sono inaccessibili dall’esterno ma visibili dalle classi che ereditano. </w:t>
+      </w:r>
+    </w:p>
+    <w:p>
+      <w:pPr>
+        <w:rPr>
+          <w:b/>
+          <w:bCs/>
+          <w:sz w:val="28"/>
+          <w:szCs w:val="28"/>
+        </w:rPr>
+      </w:pPr>
+      <w:r>
+        <w:rPr>
+          <w:b/>
+          <w:bCs/>
+          <w:sz w:val="28"/>
+          <w:szCs w:val="28"/>
+        </w:rPr>
+        <w:t>Quelli pubblici sono accessibili da ogni parte del programma.</w:t>
       </w:r>
     </w:p>
     <w:p>
@@ -203,29 +276,7 @@
           <w:szCs w:val="32"/>
           <w:u w:val="single"/>
         </w:rPr>
-        <w:t xml:space="preserve">** </w:t>
-      </w:r>
-      <w:proofErr w:type="gramStart"/>
-      <w:r>
-        <w:rPr>
-          <w:b/>
-          <w:bCs/>
-          <w:sz w:val="32"/>
-          <w:szCs w:val="32"/>
-          <w:u w:val="single"/>
-        </w:rPr>
-        <w:t>E’</w:t>
-      </w:r>
-      <w:proofErr w:type="gramEnd"/>
-      <w:r>
-        <w:rPr>
-          <w:b/>
-          <w:bCs/>
-          <w:sz w:val="32"/>
-          <w:szCs w:val="32"/>
-          <w:u w:val="single"/>
-        </w:rPr>
-        <w:t xml:space="preserve"> la capacità di un oggetto di assumere più forme. Con il polimorfismo possiamo dichiarare degli oggetti con la loro superclasse </w:t>
+        <w:t xml:space="preserve">** E’ la capacità di un oggetto di assumere più forme. Con il polimorfismo possiamo dichiarare degli oggetti con la loro superclasse </w:t>
       </w:r>
       <w:r>
         <w:rPr>
@@ -362,6 +413,42 @@
     </w:p>
     <w:p>
       <w:pPr>
+        <w:rPr>
+          <w:b/>
+          <w:bCs/>
+          <w:sz w:val="32"/>
+          <w:szCs w:val="32"/>
+          <w:u w:val="single"/>
+        </w:rPr>
+      </w:pPr>
+      <w:r>
+        <w:rPr>
+          <w:b/>
+          <w:bCs/>
+          <w:sz w:val="32"/>
+          <w:szCs w:val="32"/>
+          <w:u w:val="single"/>
+        </w:rPr>
+        <w:t>ISTANZA:</w:t>
+      </w:r>
+    </w:p>
+    <w:p>
+      <w:pPr>
+        <w:rPr>
+          <w:sz w:val="28"/>
+          <w:szCs w:val="28"/>
+        </w:rPr>
+      </w:pPr>
+      <w:r>
+        <w:rPr>
+          <w:sz w:val="28"/>
+          <w:szCs w:val="28"/>
+        </w:rPr>
+        <w:t>Oggetto concreto creato a partire da una classe</w:t>
+      </w:r>
+    </w:p>
+    <w:p>
+      <w:pPr>
         <w:pStyle w:val="Nessunaspaziatura"/>
         <w:rPr>
           <w:b/>
@@ -379,29 +466,7 @@
           <w:szCs w:val="32"/>
           <w:u w:val="single"/>
         </w:rPr>
-        <w:t xml:space="preserve">A COSA SERVONO I DUE PUNTI QUANDO CREIAMO UNA CLASSE?  </w:t>
-      </w:r>
-      <w:proofErr w:type="gramStart"/>
-      <w:r>
-        <w:rPr>
-          <w:b/>
-          <w:bCs/>
-          <w:sz w:val="32"/>
-          <w:szCs w:val="32"/>
-          <w:u w:val="single"/>
-        </w:rPr>
-        <w:t>Studente :</w:t>
-      </w:r>
-      <w:proofErr w:type="gramEnd"/>
-      <w:r>
-        <w:rPr>
-          <w:b/>
-          <w:bCs/>
-          <w:sz w:val="32"/>
-          <w:szCs w:val="32"/>
-          <w:u w:val="single"/>
-        </w:rPr>
-        <w:t xml:space="preserve"> Persona</w:t>
+        <w:t>A COSA SERVONO I DUE PUNTI QUANDO CREIAMO UNA CLASSE?  Studente : Persona</w:t>
       </w:r>
     </w:p>
     <w:p>
@@ -417,23 +482,7 @@
           <w:sz w:val="28"/>
           <w:szCs w:val="28"/>
         </w:rPr>
-        <w:t xml:space="preserve">Significano EXTENDS </w:t>
-      </w:r>
-      <w:proofErr w:type="gramStart"/>
-      <w:r>
-        <w:rPr>
-          <w:sz w:val="28"/>
-          <w:szCs w:val="28"/>
-        </w:rPr>
-        <w:t>( estendere</w:t>
-      </w:r>
-      <w:proofErr w:type="gramEnd"/>
-      <w:r>
-        <w:rPr>
-          <w:sz w:val="28"/>
-          <w:szCs w:val="28"/>
-        </w:rPr>
-        <w:t xml:space="preserve"> ) perché con la sottoclasse estendiamo attributi e metodi della superclasse.</w:t>
+        <w:t>Significano EXTENDS ( estendere ) perché con la sottoclasse estendiamo attributi e metodi della superclasse.</w:t>
       </w:r>
     </w:p>
     <w:p>
@@ -471,14 +520,37 @@
           <w:u w:val="single"/>
         </w:rPr>
       </w:pPr>
-      <w:r>
-        <w:rPr>
-          <w:b/>
-          <w:bCs/>
-          <w:sz w:val="32"/>
-          <w:szCs w:val="32"/>
-          <w:u w:val="single"/>
-        </w:rPr>
+    </w:p>
+    <w:p>
+      <w:pPr>
+        <w:rPr>
+          <w:b/>
+          <w:bCs/>
+          <w:sz w:val="32"/>
+          <w:szCs w:val="32"/>
+          <w:u w:val="single"/>
+        </w:rPr>
+      </w:pPr>
+    </w:p>
+    <w:p>
+      <w:pPr>
+        <w:rPr>
+          <w:b/>
+          <w:bCs/>
+          <w:sz w:val="32"/>
+          <w:szCs w:val="32"/>
+          <w:u w:val="single"/>
+        </w:rPr>
+      </w:pPr>
+      <w:r>
+        <w:rPr>
+          <w:b/>
+          <w:bCs/>
+          <w:sz w:val="32"/>
+          <w:szCs w:val="32"/>
+          <w:u w:val="single"/>
+        </w:rPr>
+        <w:lastRenderedPageBreak/>
         <w:t>PROPERTY</w:t>
       </w:r>
     </w:p>
@@ -594,116 +666,411 @@
           <w:szCs w:val="32"/>
           <w:u w:val="single"/>
         </w:rPr>
+        <w:t>CLASSE ASTRATTA</w:t>
+      </w:r>
+    </w:p>
+    <w:p>
+      <w:pPr>
+        <w:jc w:val="both"/>
+        <w:rPr>
+          <w:sz w:val="28"/>
+          <w:szCs w:val="28"/>
+        </w:rPr>
+      </w:pPr>
+      <w:r>
+        <w:rPr>
+          <w:sz w:val="28"/>
+          <w:szCs w:val="28"/>
+        </w:rPr>
+        <w:t>E’ una classe non permette la sua implementazione. Può contenere attributi e metodi che possono essere estesi dalle sue sottoclassi. Può avere dei metodi astratti:</w:t>
+      </w:r>
+    </w:p>
+    <w:p>
+      <w:pPr>
+        <w:rPr>
+          <w:b/>
+          <w:bCs/>
+          <w:sz w:val="32"/>
+          <w:szCs w:val="32"/>
+          <w:u w:val="single"/>
+        </w:rPr>
+      </w:pPr>
+    </w:p>
+    <w:p>
+      <w:pPr>
+        <w:rPr>
+          <w:b/>
+          <w:bCs/>
+          <w:sz w:val="32"/>
+          <w:szCs w:val="32"/>
+          <w:u w:val="single"/>
+        </w:rPr>
+      </w:pPr>
+      <w:r>
+        <w:rPr>
+          <w:b/>
+          <w:bCs/>
+          <w:sz w:val="32"/>
+          <w:szCs w:val="32"/>
+          <w:u w:val="single"/>
+        </w:rPr>
+        <w:t>METODI ASTRATTI:</w:t>
+      </w:r>
+    </w:p>
+    <w:p>
+      <w:pPr>
+        <w:rPr>
+          <w:sz w:val="28"/>
+          <w:szCs w:val="28"/>
+        </w:rPr>
+      </w:pPr>
+      <w:r>
+        <w:rPr>
+          <w:sz w:val="28"/>
+          <w:szCs w:val="28"/>
+        </w:rPr>
+        <w:t>sono dei metodi senza corpo, che devono essere ridefiniti nelle sottoclassi.</w:t>
+      </w:r>
+    </w:p>
+    <w:p>
+      <w:pPr>
+        <w:rPr>
+          <w:b/>
+          <w:bCs/>
+          <w:sz w:val="32"/>
+          <w:szCs w:val="32"/>
+          <w:u w:val="single"/>
+        </w:rPr>
+      </w:pPr>
+      <w:r>
+        <w:rPr>
+          <w:b/>
+          <w:bCs/>
+          <w:sz w:val="32"/>
+          <w:szCs w:val="32"/>
+          <w:u w:val="single"/>
+        </w:rPr>
+        <w:t>VIRTUAL:</w:t>
+      </w:r>
+    </w:p>
+    <w:p>
+      <w:pPr>
+        <w:rPr>
+          <w:sz w:val="28"/>
+          <w:szCs w:val="28"/>
+        </w:rPr>
+      </w:pPr>
+      <w:r>
+        <w:rPr>
+          <w:sz w:val="28"/>
+          <w:szCs w:val="28"/>
+        </w:rPr>
+        <w:t xml:space="preserve">La </w:t>
+      </w:r>
+      <w:proofErr w:type="spellStart"/>
+      <w:r>
+        <w:rPr>
+          <w:sz w:val="28"/>
+          <w:szCs w:val="28"/>
+        </w:rPr>
+        <w:t>keyowrd</w:t>
+      </w:r>
+      <w:proofErr w:type="spellEnd"/>
+      <w:r>
+        <w:rPr>
+          <w:sz w:val="28"/>
+          <w:szCs w:val="28"/>
+        </w:rPr>
+        <w:t xml:space="preserve"> </w:t>
+      </w:r>
+      <w:proofErr w:type="spellStart"/>
+      <w:r>
+        <w:rPr>
+          <w:sz w:val="28"/>
+          <w:szCs w:val="28"/>
+        </w:rPr>
+        <w:t>virtual</w:t>
+      </w:r>
+      <w:proofErr w:type="spellEnd"/>
+      <w:r>
+        <w:rPr>
+          <w:sz w:val="28"/>
+          <w:szCs w:val="28"/>
+        </w:rPr>
+        <w:t xml:space="preserve"> si utilizza per permettere ai metodi una superclasse di essere sovrascritti in una sottoclasse.</w:t>
+      </w:r>
+    </w:p>
+    <w:p>
+      <w:pPr>
+        <w:rPr>
+          <w:b/>
+          <w:bCs/>
+          <w:sz w:val="32"/>
+          <w:szCs w:val="32"/>
+          <w:u w:val="single"/>
+        </w:rPr>
+      </w:pPr>
+      <w:r>
+        <w:rPr>
+          <w:b/>
+          <w:bCs/>
+          <w:sz w:val="32"/>
+          <w:szCs w:val="32"/>
+          <w:u w:val="single"/>
+        </w:rPr>
+        <w:t>OVERRIDE:</w:t>
+      </w:r>
+    </w:p>
+    <w:p>
+      <w:pPr>
+        <w:rPr>
+          <w:sz w:val="28"/>
+          <w:szCs w:val="28"/>
+        </w:rPr>
+      </w:pPr>
+      <w:r>
+        <w:rPr>
+          <w:sz w:val="28"/>
+          <w:szCs w:val="28"/>
+        </w:rPr>
+        <w:t xml:space="preserve">La keyword </w:t>
+      </w:r>
+      <w:proofErr w:type="spellStart"/>
+      <w:r>
+        <w:rPr>
+          <w:sz w:val="28"/>
+          <w:szCs w:val="28"/>
+        </w:rPr>
+        <w:t>Override</w:t>
+      </w:r>
+      <w:proofErr w:type="spellEnd"/>
+      <w:r>
+        <w:rPr>
+          <w:sz w:val="28"/>
+          <w:szCs w:val="28"/>
+        </w:rPr>
+        <w:t xml:space="preserve"> si utilizza per sovrascrivere (o ridefinire) dei metodi</w:t>
+      </w:r>
+    </w:p>
+    <w:p>
+      <w:pPr>
+        <w:rPr>
+          <w:b/>
+          <w:bCs/>
+          <w:sz w:val="28"/>
+          <w:szCs w:val="28"/>
+          <w:u w:val="single"/>
+        </w:rPr>
+      </w:pPr>
+      <w:r>
+        <w:rPr>
+          <w:b/>
+          <w:bCs/>
+          <w:sz w:val="28"/>
+          <w:szCs w:val="28"/>
+          <w:u w:val="single"/>
+        </w:rPr>
+        <w:t>COSTRUTTORE:</w:t>
+      </w:r>
+    </w:p>
+    <w:p>
+      <w:pPr>
+        <w:rPr>
+          <w:sz w:val="28"/>
+          <w:szCs w:val="28"/>
+        </w:rPr>
+      </w:pPr>
+      <w:r>
+        <w:rPr>
+          <w:sz w:val="28"/>
+          <w:szCs w:val="28"/>
+        </w:rPr>
+        <w:t xml:space="preserve">Il </w:t>
+      </w:r>
+      <w:r>
+        <w:rPr>
+          <w:b/>
+          <w:bCs/>
+          <w:sz w:val="28"/>
+          <w:szCs w:val="28"/>
+        </w:rPr>
+        <w:t>costruttore</w:t>
+      </w:r>
+      <w:r>
+        <w:rPr>
+          <w:sz w:val="28"/>
+          <w:szCs w:val="28"/>
+        </w:rPr>
+        <w:t xml:space="preserve"> è un tipo speciale di funzione in una classe che viene eseguita automaticamente ogni volta che crei un nuovo oggetto di quella classe</w:t>
+      </w:r>
+    </w:p>
+    <w:p>
+      <w:pPr>
+        <w:rPr>
+          <w:b/>
+          <w:bCs/>
+          <w:sz w:val="28"/>
+          <w:szCs w:val="28"/>
+          <w:u w:val="single"/>
+        </w:rPr>
+      </w:pPr>
+      <w:r>
+        <w:rPr>
+          <w:b/>
+          <w:bCs/>
+          <w:sz w:val="28"/>
+          <w:szCs w:val="28"/>
+          <w:u w:val="single"/>
+        </w:rPr>
+        <w:t>COSTRUTTORE DI DEFAULT:</w:t>
+      </w:r>
+    </w:p>
+    <w:p>
+      <w:pPr>
+        <w:rPr>
+          <w:sz w:val="28"/>
+          <w:szCs w:val="28"/>
+        </w:rPr>
+      </w:pPr>
+      <w:r>
+        <w:rPr>
+          <w:sz w:val="28"/>
+          <w:szCs w:val="28"/>
+        </w:rPr>
+        <w:t xml:space="preserve">Un </w:t>
+      </w:r>
+      <w:r>
+        <w:rPr>
+          <w:b/>
+          <w:bCs/>
+          <w:sz w:val="28"/>
+          <w:szCs w:val="28"/>
+        </w:rPr>
+        <w:t>costruttore di default</w:t>
+      </w:r>
+      <w:r>
+        <w:rPr>
+          <w:sz w:val="28"/>
+          <w:szCs w:val="28"/>
+        </w:rPr>
+        <w:t xml:space="preserve"> non ha parametri (o utilizza solo valori predefiniti) e viene eseguito senza passare argomenti durante la creazione dell'oggetto.</w:t>
+      </w:r>
+    </w:p>
+    <w:p>
+      <w:pPr>
+        <w:rPr>
+          <w:sz w:val="28"/>
+          <w:szCs w:val="28"/>
+        </w:rPr>
+      </w:pPr>
+      <w:r>
+        <w:rPr>
+          <w:sz w:val="28"/>
+          <w:szCs w:val="28"/>
+        </w:rPr>
+        <w:t>Permette di allocare in memoria gli attributi della superclasse quando genero un’istanza della sottoclasse</w:t>
+      </w:r>
+    </w:p>
+    <w:p>
+      <w:pPr>
+        <w:pStyle w:val="Nessunaspaziatura"/>
+        <w:rPr>
+          <w:b/>
+          <w:bCs/>
+          <w:sz w:val="32"/>
+          <w:szCs w:val="32"/>
+          <w:u w:val="single"/>
+        </w:rPr>
+      </w:pPr>
+      <w:r>
+        <w:rPr>
+          <w:b/>
+          <w:bCs/>
+          <w:sz w:val="32"/>
+          <w:szCs w:val="32"/>
+          <w:u w:val="single"/>
+        </w:rPr>
+        <w:t>SPIEGA BASE E THIS?</w:t>
+      </w:r>
+    </w:p>
+    <w:p>
+      <w:pPr>
+        <w:pStyle w:val="Nessunaspaziatura"/>
+        <w:rPr>
+          <w:sz w:val="28"/>
+          <w:szCs w:val="28"/>
+        </w:rPr>
+      </w:pPr>
+      <w:r>
+        <w:rPr>
+          <w:sz w:val="28"/>
+          <w:szCs w:val="28"/>
+        </w:rPr>
+        <w:t xml:space="preserve">Base si riferisce agli attributi della classe genitore (superclasse) mentre </w:t>
+      </w:r>
+      <w:proofErr w:type="spellStart"/>
+      <w:r>
+        <w:rPr>
+          <w:sz w:val="28"/>
+          <w:szCs w:val="28"/>
+        </w:rPr>
+        <w:t>this</w:t>
+      </w:r>
+      <w:proofErr w:type="spellEnd"/>
+      <w:r>
+        <w:rPr>
+          <w:sz w:val="28"/>
+          <w:szCs w:val="28"/>
+        </w:rPr>
+        <w:t xml:space="preserve"> si riferisce a questo oggetto (sicuramente sottoclasse)</w:t>
+      </w:r>
+    </w:p>
+    <w:p>
+      <w:pPr>
+        <w:pStyle w:val="Nessunaspaziatura"/>
+        <w:rPr>
+          <w:sz w:val="28"/>
+          <w:szCs w:val="28"/>
+        </w:rPr>
+      </w:pPr>
+    </w:p>
+    <w:p>
+      <w:pPr>
+        <w:pStyle w:val="Nessunaspaziatura"/>
+        <w:rPr>
+          <w:b/>
+          <w:bCs/>
+          <w:sz w:val="32"/>
+          <w:szCs w:val="32"/>
+          <w:u w:val="single"/>
+        </w:rPr>
+      </w:pPr>
+      <w:r>
+        <w:rPr>
+          <w:b/>
+          <w:bCs/>
+          <w:sz w:val="32"/>
+          <w:szCs w:val="32"/>
+          <w:u w:val="single"/>
+        </w:rPr>
+        <w:t xml:space="preserve">SIGNATURE: </w:t>
+      </w:r>
+    </w:p>
+    <w:p>
+      <w:pPr>
+        <w:pStyle w:val="Nessunaspaziatura"/>
+        <w:rPr>
+          <w:sz w:val="28"/>
+          <w:szCs w:val="28"/>
+        </w:rPr>
+      </w:pPr>
+      <w:r>
+        <w:rPr>
+          <w:sz w:val="28"/>
+          <w:szCs w:val="28"/>
+        </w:rPr>
         <w:lastRenderedPageBreak/>
-        <w:t>CLASSE ASTRATTA</w:t>
-      </w:r>
-    </w:p>
-    <w:p>
-      <w:pPr>
-        <w:jc w:val="both"/>
-        <w:rPr>
-          <w:sz w:val="28"/>
-          <w:szCs w:val="28"/>
-        </w:rPr>
-      </w:pPr>
-      <w:proofErr w:type="gramStart"/>
-      <w:r>
-        <w:rPr>
-          <w:sz w:val="28"/>
-          <w:szCs w:val="28"/>
-        </w:rPr>
-        <w:t>E’</w:t>
-      </w:r>
-      <w:proofErr w:type="gramEnd"/>
-      <w:r>
-        <w:rPr>
-          <w:sz w:val="28"/>
-          <w:szCs w:val="28"/>
-        </w:rPr>
-        <w:t xml:space="preserve"> una classe non permette la sua implementazione. Può contenere attributi e metodi che possono essere estesi dalle sue sottoclassi. Può avere dei metodi astratti:</w:t>
-      </w:r>
-    </w:p>
-    <w:p>
-      <w:pPr>
-        <w:rPr>
-          <w:b/>
-          <w:bCs/>
-          <w:sz w:val="32"/>
-          <w:szCs w:val="32"/>
-          <w:u w:val="single"/>
-        </w:rPr>
-      </w:pPr>
-    </w:p>
-    <w:p>
-      <w:pPr>
-        <w:rPr>
-          <w:b/>
-          <w:bCs/>
-          <w:sz w:val="32"/>
-          <w:szCs w:val="32"/>
-          <w:u w:val="single"/>
-        </w:rPr>
-      </w:pPr>
-      <w:r>
-        <w:rPr>
-          <w:b/>
-          <w:bCs/>
-          <w:sz w:val="32"/>
-          <w:szCs w:val="32"/>
-          <w:u w:val="single"/>
-        </w:rPr>
-        <w:t>METODI ASTRATTI:</w:t>
-      </w:r>
-    </w:p>
-    <w:p>
-      <w:pPr>
-        <w:rPr>
-          <w:sz w:val="28"/>
-          <w:szCs w:val="28"/>
-        </w:rPr>
-      </w:pPr>
-      <w:r>
-        <w:rPr>
-          <w:sz w:val="28"/>
-          <w:szCs w:val="28"/>
-        </w:rPr>
-        <w:t>sono dei metodi senza corpo, che devono essere ridefiniti nelle sottoclassi.</w:t>
-      </w:r>
-    </w:p>
-    <w:p>
-      <w:pPr>
-        <w:rPr>
-          <w:b/>
-          <w:bCs/>
-          <w:sz w:val="32"/>
-          <w:szCs w:val="32"/>
-          <w:u w:val="single"/>
-        </w:rPr>
-      </w:pPr>
-      <w:r>
-        <w:rPr>
-          <w:b/>
-          <w:bCs/>
-          <w:sz w:val="32"/>
-          <w:szCs w:val="32"/>
-          <w:u w:val="single"/>
-        </w:rPr>
-        <w:t>VIRTUAL:</w:t>
-      </w:r>
-    </w:p>
-    <w:p>
-      <w:pPr>
-        <w:rPr>
-          <w:sz w:val="28"/>
-          <w:szCs w:val="28"/>
-        </w:rPr>
-      </w:pPr>
-      <w:r>
-        <w:rPr>
-          <w:sz w:val="28"/>
-          <w:szCs w:val="28"/>
-        </w:rPr>
-        <w:t xml:space="preserve">La </w:t>
+        <w:t xml:space="preserve">E’ la descrizione completa delle informazioni per </w:t>
       </w:r>
       <w:proofErr w:type="spellStart"/>
       <w:r>
@@ -711,7 +1078,7 @@
           <w:sz w:val="28"/>
           <w:szCs w:val="28"/>
         </w:rPr>
-        <w:t>keyowrd</w:t>
+        <w:t>per</w:t>
       </w:r>
       <w:proofErr w:type="spellEnd"/>
       <w:r>
@@ -719,563 +1086,560 @@
           <w:sz w:val="28"/>
           <w:szCs w:val="28"/>
         </w:rPr>
-        <w:t xml:space="preserve"> </w:t>
+        <w:t xml:space="preserve"> richiamare una funzione, quali nome, numero , tipo di parametri e valori di ritorno.</w:t>
+      </w:r>
+    </w:p>
+    <w:p>
+      <w:pPr>
+        <w:pStyle w:val="Nessunaspaziatura"/>
+        <w:rPr>
+          <w:sz w:val="28"/>
+          <w:szCs w:val="28"/>
+        </w:rPr>
+      </w:pPr>
+    </w:p>
+    <w:p>
+      <w:pPr>
+        <w:pStyle w:val="Nessunaspaziatura"/>
+        <w:rPr>
+          <w:b/>
+          <w:bCs/>
+          <w:sz w:val="32"/>
+          <w:szCs w:val="32"/>
+          <w:u w:val="single"/>
+        </w:rPr>
+      </w:pPr>
+      <w:r>
+        <w:rPr>
+          <w:b/>
+          <w:bCs/>
+          <w:sz w:val="32"/>
+          <w:szCs w:val="32"/>
+          <w:u w:val="single"/>
+        </w:rPr>
+        <w:t xml:space="preserve">OVERLOAD: </w:t>
+      </w:r>
+    </w:p>
+    <w:p>
+      <w:pPr>
+        <w:pStyle w:val="Nessunaspaziatura"/>
+        <w:rPr>
+          <w:sz w:val="28"/>
+          <w:szCs w:val="28"/>
+        </w:rPr>
+      </w:pPr>
+      <w:r>
+        <w:rPr>
+          <w:sz w:val="28"/>
+          <w:szCs w:val="28"/>
+        </w:rPr>
+        <w:t xml:space="preserve">I metodi possono avere lo stesso </w:t>
+      </w:r>
+      <w:r>
+        <w:rPr>
+          <w:sz w:val="28"/>
+          <w:szCs w:val="28"/>
+        </w:rPr>
+        <w:t xml:space="preserve">nome ma se hanno parametri o tipi diversi , appunto la signature, possono avere diverse funzioni </w:t>
+      </w:r>
+    </w:p>
+    <w:p>
+      <w:pPr>
+        <w:pStyle w:val="Nessunaspaziatura"/>
+        <w:rPr>
+          <w:sz w:val="28"/>
+          <w:szCs w:val="28"/>
+          <w:u w:val="single"/>
+        </w:rPr>
+      </w:pPr>
+    </w:p>
+    <w:p>
+      <w:pPr>
+        <w:rPr>
+          <w:b/>
+          <w:bCs/>
+          <w:sz w:val="32"/>
+          <w:szCs w:val="32"/>
+          <w:u w:val="single"/>
+        </w:rPr>
+      </w:pPr>
+      <w:r>
+        <w:rPr>
+          <w:b/>
+          <w:bCs/>
+          <w:sz w:val="32"/>
+          <w:szCs w:val="32"/>
+          <w:u w:val="single"/>
+        </w:rPr>
+        <w:t xml:space="preserve">PATTERN: </w:t>
+      </w:r>
+    </w:p>
+    <w:p>
+      <w:pPr>
+        <w:rPr>
+          <w:sz w:val="28"/>
+          <w:szCs w:val="28"/>
+        </w:rPr>
+      </w:pPr>
+      <w:r>
+        <w:rPr>
+          <w:sz w:val="28"/>
+          <w:szCs w:val="28"/>
+        </w:rPr>
+        <w:t>Soluzione strategica per problemi noti e ricorrenti</w:t>
+      </w:r>
+    </w:p>
+    <w:p>
+      <w:pPr>
+        <w:rPr>
+          <w:b/>
+          <w:bCs/>
+          <w:sz w:val="28"/>
+          <w:szCs w:val="28"/>
+        </w:rPr>
+      </w:pPr>
+      <w:r>
+        <w:rPr>
+          <w:b/>
+          <w:bCs/>
+          <w:sz w:val="32"/>
+          <w:szCs w:val="32"/>
+          <w:u w:val="single"/>
+        </w:rPr>
+        <w:t>INTERFACCIA</w:t>
+      </w:r>
+      <w:r>
+        <w:rPr>
+          <w:b/>
+          <w:bCs/>
+          <w:sz w:val="28"/>
+          <w:szCs w:val="28"/>
+        </w:rPr>
+        <w:t>:</w:t>
+      </w:r>
+    </w:p>
+    <w:p>
+      <w:pPr>
+        <w:rPr>
+          <w:sz w:val="28"/>
+          <w:szCs w:val="28"/>
+        </w:rPr>
+      </w:pPr>
+      <w:r>
+        <w:rPr>
+          <w:sz w:val="28"/>
+          <w:szCs w:val="28"/>
+        </w:rPr>
+        <w:t>E’ un costrutto che ha solamente metodi ed obbliga le classi che la ereditano ad implementare i suoi metodi</w:t>
+      </w:r>
+    </w:p>
+    <w:p>
+      <w:pPr>
+        <w:rPr>
+          <w:b/>
+          <w:bCs/>
+          <w:sz w:val="32"/>
+          <w:szCs w:val="32"/>
+        </w:rPr>
+      </w:pPr>
+      <w:r>
+        <w:rPr>
+          <w:b/>
+          <w:bCs/>
+          <w:sz w:val="32"/>
+          <w:szCs w:val="32"/>
+        </w:rPr>
+        <w:t>INTERFACCIA&lt;T&gt;:</w:t>
+      </w:r>
+    </w:p>
+    <w:p>
+      <w:pPr>
+        <w:rPr>
+          <w:sz w:val="28"/>
+          <w:szCs w:val="28"/>
+        </w:rPr>
+      </w:pPr>
+      <w:r>
+        <w:rPr>
+          <w:sz w:val="28"/>
+          <w:szCs w:val="28"/>
+        </w:rPr>
+        <w:t>L’interfaccia con il tipo T è un’interfaccia generica che grazie a questo parametro &lt;T&gt; mi consente di richiamare al suo interno uno dei tipi che implementano la data interfaccia. (Interface&lt;Automobile&gt;)</w:t>
+      </w:r>
+    </w:p>
+    <w:p>
+      <w:pPr>
+        <w:rPr>
+          <w:sz w:val="28"/>
+          <w:szCs w:val="28"/>
+        </w:rPr>
+      </w:pPr>
+    </w:p>
+    <w:p>
+      <w:pPr>
+        <w:rPr>
+          <w:b/>
+          <w:bCs/>
+          <w:sz w:val="28"/>
+          <w:szCs w:val="28"/>
+          <w:u w:val="single"/>
+        </w:rPr>
+      </w:pPr>
+      <w:r>
+        <w:rPr>
+          <w:b/>
+          <w:bCs/>
+          <w:sz w:val="28"/>
+          <w:szCs w:val="28"/>
+          <w:u w:val="single"/>
+        </w:rPr>
+        <w:t>SOLID:</w:t>
+      </w:r>
+    </w:p>
+    <w:p>
+      <w:pPr>
+        <w:rPr>
+          <w:sz w:val="28"/>
+          <w:szCs w:val="28"/>
+          <w:u w:val="single"/>
+        </w:rPr>
+      </w:pPr>
+      <w:r>
+        <w:rPr>
+          <w:sz w:val="28"/>
+          <w:szCs w:val="28"/>
+        </w:rPr>
+        <w:t>I principi SOLID sono intesi come linee guida per lo sviluppo di software leggibile, estendibile e </w:t>
+      </w:r>
+      <w:hyperlink r:id="rId5" w:tooltip="Manutenzione (software)" w:history="1">
+        <w:proofErr w:type="spellStart"/>
+        <w:r>
+          <w:rPr>
+            <w:rStyle w:val="Collegamentoipertestuale"/>
+            <w:color w:val="auto"/>
+            <w:sz w:val="28"/>
+            <w:szCs w:val="28"/>
+            <w:u w:val="none"/>
+          </w:rPr>
+          <w:t>manutenibile</w:t>
+        </w:r>
+        <w:proofErr w:type="spellEnd"/>
+      </w:hyperlink>
+      <w:r>
+        <w:rPr>
+          <w:sz w:val="28"/>
+          <w:szCs w:val="28"/>
+        </w:rPr>
+        <w:t>.</w:t>
+      </w:r>
+    </w:p>
+    <w:p>
+      <w:pPr>
+        <w:rPr>
+          <w:sz w:val="28"/>
+          <w:szCs w:val="28"/>
+        </w:rPr>
+      </w:pPr>
+      <w:r>
+        <w:rPr>
+          <w:sz w:val="28"/>
+          <w:szCs w:val="28"/>
+        </w:rPr>
+        <w:t>5 principi fondamentali della OOP</w:t>
+      </w:r>
+      <w:r>
+        <w:rPr>
+          <w:sz w:val="28"/>
+          <w:szCs w:val="28"/>
+        </w:rPr>
+        <w:t>:</w:t>
+      </w:r>
+    </w:p>
+    <w:p>
+      <w:pPr>
+        <w:pStyle w:val="Paragrafoelenco"/>
+        <w:numPr>
+          <w:ilvl w:val="0"/>
+          <w:numId w:val="3"/>
+        </w:numPr>
+        <w:rPr>
+          <w:b/>
+          <w:bCs/>
+          <w:sz w:val="28"/>
+          <w:szCs w:val="28"/>
+          <w:u w:val="single"/>
+        </w:rPr>
+      </w:pPr>
+      <w:r>
+        <w:rPr>
+          <w:b/>
+          <w:bCs/>
+          <w:sz w:val="28"/>
+          <w:szCs w:val="28"/>
+          <w:u w:val="single"/>
+        </w:rPr>
+        <w:t>S: principio di singola responsabilità</w:t>
+      </w:r>
+    </w:p>
+    <w:p>
+      <w:pPr>
+        <w:pStyle w:val="Paragrafoelenco"/>
+        <w:numPr>
+          <w:ilvl w:val="1"/>
+          <w:numId w:val="3"/>
+        </w:numPr>
+        <w:rPr>
+          <w:sz w:val="28"/>
+          <w:szCs w:val="28"/>
+        </w:rPr>
+      </w:pPr>
+      <w:r>
+        <w:rPr>
+          <w:sz w:val="28"/>
+          <w:szCs w:val="28"/>
+        </w:rPr>
+        <w:t xml:space="preserve"> ogni classe dovrebbe avere una ed una sola responsabilità incapsulate al suo interno</w:t>
+      </w:r>
+    </w:p>
+    <w:p>
+      <w:pPr>
+        <w:pStyle w:val="Paragrafoelenco"/>
+        <w:numPr>
+          <w:ilvl w:val="0"/>
+          <w:numId w:val="3"/>
+        </w:numPr>
+        <w:rPr>
+          <w:b/>
+          <w:bCs/>
+          <w:sz w:val="28"/>
+          <w:szCs w:val="28"/>
+          <w:u w:val="single"/>
+        </w:rPr>
+      </w:pPr>
+      <w:r>
+        <w:rPr>
+          <w:b/>
+          <w:bCs/>
+          <w:sz w:val="28"/>
+          <w:szCs w:val="28"/>
+          <w:u w:val="single"/>
+        </w:rPr>
+        <w:t>O: principio aperto chiuso</w:t>
+      </w:r>
+    </w:p>
+    <w:p>
+      <w:pPr>
+        <w:pStyle w:val="Paragrafoelenco"/>
+        <w:numPr>
+          <w:ilvl w:val="1"/>
+          <w:numId w:val="3"/>
+        </w:numPr>
+        <w:rPr>
+          <w:sz w:val="28"/>
+          <w:szCs w:val="28"/>
+        </w:rPr>
+      </w:pPr>
+      <w:r>
+        <w:rPr>
+          <w:sz w:val="28"/>
+          <w:szCs w:val="28"/>
+        </w:rPr>
+        <w:t>Le entità devono essere aperte alle estensioni (devono essere ereditabili) ma chiuse alle modifiche</w:t>
+      </w:r>
+    </w:p>
+    <w:p>
+      <w:pPr>
+        <w:pStyle w:val="Paragrafoelenco"/>
+        <w:numPr>
+          <w:ilvl w:val="0"/>
+          <w:numId w:val="3"/>
+        </w:numPr>
+        <w:rPr>
+          <w:b/>
+          <w:bCs/>
+          <w:sz w:val="28"/>
+          <w:szCs w:val="28"/>
+          <w:u w:val="single"/>
+        </w:rPr>
+      </w:pPr>
+      <w:r>
+        <w:rPr>
+          <w:b/>
+          <w:bCs/>
+          <w:sz w:val="28"/>
+          <w:szCs w:val="28"/>
+          <w:u w:val="single"/>
+        </w:rPr>
+        <w:t xml:space="preserve">L: principio di sostituzione di </w:t>
       </w:r>
       <w:proofErr w:type="spellStart"/>
       <w:r>
         <w:rPr>
-          <w:sz w:val="28"/>
-          <w:szCs w:val="28"/>
-        </w:rPr>
-        <w:t>virtual</w:t>
+          <w:b/>
+          <w:bCs/>
+          <w:sz w:val="28"/>
+          <w:szCs w:val="28"/>
+          <w:u w:val="single"/>
+        </w:rPr>
+        <w:t>liskov</w:t>
       </w:r>
       <w:proofErr w:type="spellEnd"/>
-      <w:r>
-        <w:rPr>
-          <w:sz w:val="28"/>
-          <w:szCs w:val="28"/>
-        </w:rPr>
-        <w:t xml:space="preserve"> si utilizza per permettere ai metodi </w:t>
-      </w:r>
-      <w:proofErr w:type="gramStart"/>
-      <w:r>
-        <w:rPr>
-          <w:sz w:val="28"/>
-          <w:szCs w:val="28"/>
-        </w:rPr>
-        <w:t>una superclasse</w:t>
-      </w:r>
-      <w:proofErr w:type="gramEnd"/>
-      <w:r>
-        <w:rPr>
-          <w:sz w:val="28"/>
-          <w:szCs w:val="28"/>
-        </w:rPr>
-        <w:t xml:space="preserve"> di essere sovrascritti in una sottoclasse.</w:t>
-      </w:r>
-    </w:p>
-    <w:p>
-      <w:pPr>
-        <w:rPr>
-          <w:b/>
-          <w:bCs/>
-          <w:sz w:val="32"/>
-          <w:szCs w:val="32"/>
-          <w:u w:val="single"/>
-        </w:rPr>
-      </w:pPr>
-      <w:r>
-        <w:rPr>
-          <w:b/>
-          <w:bCs/>
-          <w:sz w:val="32"/>
-          <w:szCs w:val="32"/>
-          <w:u w:val="single"/>
-        </w:rPr>
-        <w:t>OVERRIDE</w:t>
-      </w:r>
-      <w:r>
-        <w:rPr>
-          <w:b/>
-          <w:bCs/>
-          <w:sz w:val="32"/>
-          <w:szCs w:val="32"/>
-          <w:u w:val="single"/>
-        </w:rPr>
-        <w:t>:</w:t>
-      </w:r>
-    </w:p>
-    <w:p>
-      <w:pPr>
-        <w:ind w:left="708"/>
-        <w:rPr>
-          <w:sz w:val="28"/>
-          <w:szCs w:val="28"/>
-        </w:rPr>
-      </w:pPr>
-      <w:r>
-        <w:rPr>
-          <w:sz w:val="28"/>
-          <w:szCs w:val="28"/>
-        </w:rPr>
-        <w:t xml:space="preserve">La keyword </w:t>
-      </w:r>
-      <w:proofErr w:type="spellStart"/>
-      <w:r>
-        <w:rPr>
-          <w:sz w:val="28"/>
-          <w:szCs w:val="28"/>
-        </w:rPr>
-        <w:t>Override</w:t>
-      </w:r>
-      <w:proofErr w:type="spellEnd"/>
-      <w:r>
-        <w:rPr>
-          <w:sz w:val="28"/>
-          <w:szCs w:val="28"/>
-        </w:rPr>
-        <w:t xml:space="preserve"> si utilizza per sovrascrivere (o ridefinire) dei metodi</w:t>
-      </w:r>
-    </w:p>
-    <w:p>
-      <w:pPr>
-        <w:rPr>
-          <w:b/>
-          <w:bCs/>
-          <w:sz w:val="28"/>
-          <w:szCs w:val="28"/>
-          <w:u w:val="single"/>
-        </w:rPr>
-      </w:pPr>
-      <w:r>
-        <w:rPr>
-          <w:b/>
-          <w:bCs/>
-          <w:sz w:val="28"/>
-          <w:szCs w:val="28"/>
-          <w:u w:val="single"/>
-        </w:rPr>
-        <w:t>COSTRUTTORE:</w:t>
-      </w:r>
-    </w:p>
-    <w:p>
-      <w:pPr>
-        <w:rPr>
-          <w:sz w:val="28"/>
-          <w:szCs w:val="28"/>
-        </w:rPr>
-      </w:pPr>
-      <w:r>
-        <w:rPr>
-          <w:sz w:val="28"/>
-          <w:szCs w:val="28"/>
-        </w:rPr>
-        <w:t xml:space="preserve">Il </w:t>
-      </w:r>
-      <w:r>
-        <w:rPr>
-          <w:b/>
-          <w:bCs/>
-          <w:sz w:val="28"/>
-          <w:szCs w:val="28"/>
-        </w:rPr>
-        <w:t>costruttore</w:t>
-      </w:r>
-      <w:r>
-        <w:rPr>
-          <w:sz w:val="28"/>
-          <w:szCs w:val="28"/>
-        </w:rPr>
-        <w:t xml:space="preserve"> è un tipo speciale di funzione in una classe che viene eseguita automaticamente ogni volta che crei un nuovo oggetto di quella classe</w:t>
-      </w:r>
-    </w:p>
-    <w:p>
-      <w:pPr>
-        <w:rPr>
-          <w:b/>
-          <w:bCs/>
-          <w:sz w:val="28"/>
-          <w:szCs w:val="28"/>
-          <w:u w:val="single"/>
-        </w:rPr>
-      </w:pPr>
-      <w:r>
-        <w:rPr>
-          <w:b/>
-          <w:bCs/>
-          <w:sz w:val="28"/>
-          <w:szCs w:val="28"/>
-          <w:u w:val="single"/>
-        </w:rPr>
-        <w:t>COSTRUTTORE DI DEFAULT:</w:t>
-      </w:r>
-    </w:p>
-    <w:p>
-      <w:pPr>
-        <w:rPr>
-          <w:sz w:val="28"/>
-          <w:szCs w:val="28"/>
-        </w:rPr>
-      </w:pPr>
-      <w:r>
-        <w:rPr>
-          <w:sz w:val="28"/>
-          <w:szCs w:val="28"/>
-        </w:rPr>
-        <w:t xml:space="preserve">Un </w:t>
-      </w:r>
-      <w:r>
-        <w:rPr>
-          <w:b/>
-          <w:bCs/>
-          <w:sz w:val="28"/>
-          <w:szCs w:val="28"/>
-        </w:rPr>
-        <w:t>costruttore di default</w:t>
-      </w:r>
-      <w:r>
-        <w:rPr>
-          <w:sz w:val="28"/>
-          <w:szCs w:val="28"/>
-        </w:rPr>
-        <w:t xml:space="preserve"> non ha parametri (o utilizza solo valori predefiniti) e viene eseguito senza passare argomenti durante la creazione dell'oggetto.</w:t>
-      </w:r>
-    </w:p>
-    <w:p>
-      <w:pPr>
-        <w:rPr>
-          <w:sz w:val="28"/>
-          <w:szCs w:val="28"/>
-        </w:rPr>
-      </w:pPr>
-      <w:r>
-        <w:rPr>
-          <w:sz w:val="28"/>
-          <w:szCs w:val="28"/>
-        </w:rPr>
-        <w:t xml:space="preserve">Permette di allocare in memoria gli attributi </w:t>
-      </w:r>
-      <w:proofErr w:type="gramStart"/>
-      <w:r>
-        <w:rPr>
-          <w:sz w:val="28"/>
-          <w:szCs w:val="28"/>
-        </w:rPr>
-        <w:t>della superclasse</w:t>
-      </w:r>
-      <w:proofErr w:type="gramEnd"/>
-      <w:r>
-        <w:rPr>
-          <w:sz w:val="28"/>
-          <w:szCs w:val="28"/>
-        </w:rPr>
-        <w:t xml:space="preserve"> quando genero un’istanza della sottoclasse</w:t>
-      </w:r>
-    </w:p>
-    <w:p>
-      <w:pPr>
-        <w:pStyle w:val="Nessunaspaziatura"/>
-        <w:rPr>
-          <w:b/>
-          <w:bCs/>
-          <w:sz w:val="32"/>
-          <w:szCs w:val="32"/>
-          <w:u w:val="single"/>
-        </w:rPr>
-      </w:pPr>
-      <w:r>
-        <w:rPr>
-          <w:b/>
-          <w:bCs/>
-          <w:sz w:val="32"/>
-          <w:szCs w:val="32"/>
-          <w:u w:val="single"/>
-        </w:rPr>
-        <w:t>SPIEGA BASE E THIS?</w:t>
-      </w:r>
-    </w:p>
-    <w:p>
-      <w:pPr>
-        <w:pStyle w:val="Nessunaspaziatura"/>
-        <w:rPr>
-          <w:sz w:val="28"/>
-          <w:szCs w:val="28"/>
-        </w:rPr>
-      </w:pPr>
-      <w:r>
-        <w:rPr>
-          <w:sz w:val="28"/>
-          <w:szCs w:val="28"/>
-        </w:rPr>
-        <w:t xml:space="preserve">Base si riferisce agli attributi della classe genitore (superclasse) mentre </w:t>
-      </w:r>
-      <w:proofErr w:type="spellStart"/>
-      <w:r>
-        <w:rPr>
-          <w:sz w:val="28"/>
-          <w:szCs w:val="28"/>
-        </w:rPr>
-        <w:t>this</w:t>
-      </w:r>
-      <w:proofErr w:type="spellEnd"/>
-      <w:r>
-        <w:rPr>
-          <w:sz w:val="28"/>
-          <w:szCs w:val="28"/>
-        </w:rPr>
-        <w:t xml:space="preserve"> si riferisce a questo oggetto (sicuramente sottoclasse)</w:t>
-      </w:r>
-    </w:p>
-    <w:p>
-      <w:pPr>
-        <w:pStyle w:val="Nessunaspaziatura"/>
-        <w:rPr>
-          <w:sz w:val="28"/>
-          <w:szCs w:val="28"/>
-        </w:rPr>
-      </w:pPr>
-    </w:p>
-    <w:p>
-      <w:pPr>
-        <w:pStyle w:val="Nessunaspaziatura"/>
-        <w:rPr>
-          <w:sz w:val="28"/>
-          <w:szCs w:val="28"/>
-        </w:rPr>
-      </w:pPr>
-      <w:r>
-        <w:rPr>
-          <w:sz w:val="28"/>
-          <w:szCs w:val="28"/>
-        </w:rPr>
-        <w:t xml:space="preserve">SIGNATURE: </w:t>
-      </w:r>
-    </w:p>
-    <w:p>
-      <w:pPr>
-        <w:pStyle w:val="Nessunaspaziatura"/>
-        <w:rPr>
-          <w:sz w:val="28"/>
-          <w:szCs w:val="28"/>
-        </w:rPr>
-      </w:pPr>
-      <w:r>
-        <w:rPr>
-          <w:sz w:val="28"/>
-          <w:szCs w:val="28"/>
-        </w:rPr>
-        <w:t xml:space="preserve">E’ la descrizione completa delle informazioni per </w:t>
-      </w:r>
-      <w:proofErr w:type="spellStart"/>
-      <w:r>
-        <w:rPr>
-          <w:sz w:val="28"/>
-          <w:szCs w:val="28"/>
-        </w:rPr>
-        <w:t>per</w:t>
-      </w:r>
-      <w:proofErr w:type="spellEnd"/>
-      <w:r>
-        <w:rPr>
-          <w:sz w:val="28"/>
-          <w:szCs w:val="28"/>
-        </w:rPr>
-        <w:t xml:space="preserve"> richiamare una funzione, quali nome, </w:t>
-      </w:r>
-      <w:proofErr w:type="gramStart"/>
-      <w:r>
-        <w:rPr>
-          <w:sz w:val="28"/>
-          <w:szCs w:val="28"/>
-        </w:rPr>
-        <w:t>numero ,</w:t>
-      </w:r>
-      <w:proofErr w:type="gramEnd"/>
-      <w:r>
-        <w:rPr>
-          <w:sz w:val="28"/>
-          <w:szCs w:val="28"/>
-        </w:rPr>
-        <w:t xml:space="preserve"> tipo di parametri e valori di ritorno.</w:t>
-      </w:r>
-    </w:p>
-    <w:p>
-      <w:pPr>
-        <w:pStyle w:val="Nessunaspaziatura"/>
-        <w:rPr>
-          <w:sz w:val="28"/>
-          <w:szCs w:val="28"/>
-        </w:rPr>
-      </w:pPr>
-      <w:r>
-        <w:rPr>
-          <w:sz w:val="28"/>
-          <w:szCs w:val="28"/>
-        </w:rPr>
-        <w:t xml:space="preserve">OVERLOAD: </w:t>
-      </w:r>
-    </w:p>
-    <w:p>
-      <w:pPr>
-        <w:pStyle w:val="Nessunaspaziatura"/>
-        <w:rPr>
-          <w:sz w:val="28"/>
-          <w:szCs w:val="28"/>
-        </w:rPr>
-      </w:pPr>
-      <w:r>
-        <w:rPr>
-          <w:sz w:val="28"/>
-          <w:szCs w:val="28"/>
-        </w:rPr>
-        <w:t xml:space="preserve">I metodi possono avere lo stesso </w:t>
-      </w:r>
-      <w:r>
-        <w:rPr>
-          <w:sz w:val="28"/>
-          <w:szCs w:val="28"/>
-        </w:rPr>
-        <w:t xml:space="preserve">nome ma se hanno parametri o tipi </w:t>
-      </w:r>
-      <w:proofErr w:type="gramStart"/>
-      <w:r>
-        <w:rPr>
-          <w:sz w:val="28"/>
-          <w:szCs w:val="28"/>
-        </w:rPr>
-        <w:t>diversi ,</w:t>
-      </w:r>
-      <w:proofErr w:type="gramEnd"/>
-      <w:r>
-        <w:rPr>
-          <w:sz w:val="28"/>
-          <w:szCs w:val="28"/>
-        </w:rPr>
-        <w:t xml:space="preserve"> appunto la signature, possono avere diverse funzioni </w:t>
-      </w:r>
-    </w:p>
-    <w:p>
-      <w:pPr>
-        <w:pStyle w:val="Nessunaspaziatura"/>
-        <w:rPr>
-          <w:sz w:val="28"/>
-          <w:szCs w:val="28"/>
-          <w:u w:val="single"/>
-        </w:rPr>
-      </w:pPr>
-    </w:p>
-    <w:p>
-      <w:pPr>
-        <w:rPr>
-          <w:sz w:val="28"/>
-          <w:szCs w:val="28"/>
-        </w:rPr>
-      </w:pPr>
-    </w:p>
-    <w:p>
-      <w:pPr>
-        <w:rPr>
-          <w:b/>
-          <w:bCs/>
-          <w:sz w:val="28"/>
-          <w:szCs w:val="28"/>
-        </w:rPr>
-      </w:pPr>
-      <w:r>
-        <w:rPr>
-          <w:b/>
-          <w:bCs/>
-          <w:sz w:val="32"/>
-          <w:szCs w:val="32"/>
-          <w:u w:val="single"/>
-        </w:rPr>
-        <w:t>INTERFACCIA</w:t>
-      </w:r>
-      <w:r>
-        <w:rPr>
-          <w:b/>
-          <w:bCs/>
-          <w:sz w:val="28"/>
-          <w:szCs w:val="28"/>
-        </w:rPr>
-        <w:t>:</w:t>
-      </w:r>
-    </w:p>
-    <w:p>
-      <w:pPr>
-        <w:rPr>
-          <w:sz w:val="28"/>
-          <w:szCs w:val="28"/>
-        </w:rPr>
-      </w:pPr>
-      <w:proofErr w:type="gramStart"/>
-      <w:r>
-        <w:rPr>
-          <w:sz w:val="28"/>
-          <w:szCs w:val="28"/>
-        </w:rPr>
-        <w:t>E’</w:t>
-      </w:r>
-      <w:proofErr w:type="gramEnd"/>
-      <w:r>
-        <w:rPr>
-          <w:sz w:val="28"/>
-          <w:szCs w:val="28"/>
-        </w:rPr>
-        <w:t xml:space="preserve"> un costrutto che ha solamente metodi ed obbliga le classi che la ereditano ad implementare i suoi metodi</w:t>
-      </w:r>
-    </w:p>
-    <w:p>
-      <w:pPr>
-        <w:rPr>
-          <w:b/>
-          <w:bCs/>
-          <w:sz w:val="32"/>
-          <w:szCs w:val="32"/>
-        </w:rPr>
-      </w:pPr>
-      <w:r>
-        <w:rPr>
-          <w:b/>
-          <w:bCs/>
-          <w:sz w:val="32"/>
-          <w:szCs w:val="32"/>
+    </w:p>
+    <w:p>
+      <w:pPr>
+        <w:pStyle w:val="Paragrafoelenco"/>
+        <w:numPr>
+          <w:ilvl w:val="1"/>
+          <w:numId w:val="3"/>
+        </w:numPr>
+        <w:rPr>
+          <w:sz w:val="28"/>
+          <w:szCs w:val="28"/>
+        </w:rPr>
+      </w:pPr>
+      <w:r>
+        <w:rPr>
+          <w:sz w:val="28"/>
+          <w:szCs w:val="28"/>
+        </w:rPr>
+        <w:t xml:space="preserve">Gli oggetti devono poter essere sostituiti con dei loro sottotipi ( polimorfismo) </w:t>
+      </w:r>
+    </w:p>
+    <w:p>
+      <w:pPr>
+        <w:pStyle w:val="Paragrafoelenco"/>
+        <w:numPr>
+          <w:ilvl w:val="0"/>
+          <w:numId w:val="3"/>
+        </w:numPr>
+        <w:rPr>
+          <w:b/>
+          <w:bCs/>
+          <w:sz w:val="28"/>
+          <w:szCs w:val="28"/>
+          <w:u w:val="single"/>
+        </w:rPr>
+      </w:pPr>
+      <w:r>
+        <w:rPr>
+          <w:b/>
+          <w:bCs/>
+          <w:sz w:val="28"/>
+          <w:szCs w:val="28"/>
+          <w:u w:val="single"/>
+        </w:rPr>
+        <w:t>I: principio di segregazione delle interfacce</w:t>
+      </w:r>
+    </w:p>
+    <w:p>
+      <w:pPr>
+        <w:pStyle w:val="Paragrafoelenco"/>
+        <w:numPr>
+          <w:ilvl w:val="1"/>
+          <w:numId w:val="3"/>
+        </w:numPr>
+        <w:rPr>
+          <w:sz w:val="28"/>
+          <w:szCs w:val="28"/>
+        </w:rPr>
+      </w:pPr>
+      <w:r>
+        <w:rPr>
+          <w:sz w:val="28"/>
+          <w:szCs w:val="28"/>
+        </w:rPr>
+        <w:t xml:space="preserve">È preferibile avere più interfacce specifiche che una </w:t>
+      </w:r>
+      <w:r>
+        <w:rPr>
+          <w:sz w:val="28"/>
+          <w:szCs w:val="28"/>
+          <w:u w:val="single"/>
+        </w:rPr>
+        <w:t>singola</w:t>
+      </w:r>
+      <w:r>
+        <w:rPr>
+          <w:sz w:val="28"/>
+          <w:szCs w:val="28"/>
+        </w:rPr>
+        <w:t xml:space="preserve"> generica (una per la lettura, e una per la scrittura ad esempio)</w:t>
+      </w:r>
+    </w:p>
+    <w:p>
+      <w:pPr>
+        <w:pStyle w:val="Paragrafoelenco"/>
+        <w:numPr>
+          <w:ilvl w:val="0"/>
+          <w:numId w:val="3"/>
+        </w:numPr>
+        <w:rPr>
+          <w:b/>
+          <w:bCs/>
+          <w:sz w:val="28"/>
+          <w:szCs w:val="28"/>
+          <w:u w:val="single"/>
+        </w:rPr>
+      </w:pPr>
+      <w:r>
+        <w:rPr>
+          <w:b/>
+          <w:bCs/>
+          <w:sz w:val="28"/>
+          <w:szCs w:val="28"/>
+          <w:u w:val="single"/>
+        </w:rPr>
+        <w:t xml:space="preserve">D: principio di inversione delle dipendenze </w:t>
+      </w:r>
+    </w:p>
+    <w:p>
+      <w:pPr>
+        <w:ind w:left="1080"/>
+        <w:rPr>
+          <w:sz w:val="28"/>
+          <w:szCs w:val="28"/>
+        </w:rPr>
+      </w:pPr>
+    </w:p>
+    <w:p>
+      <w:pPr>
+        <w:rPr>
+          <w:b/>
+          <w:bCs/>
+          <w:sz w:val="28"/>
+          <w:szCs w:val="28"/>
+        </w:rPr>
+      </w:pPr>
+    </w:p>
+    <w:p>
+      <w:pPr>
+        <w:rPr>
+          <w:b/>
+          <w:bCs/>
+          <w:sz w:val="28"/>
+          <w:szCs w:val="28"/>
+        </w:rPr>
+      </w:pPr>
+    </w:p>
+    <w:p>
+      <w:pPr>
+        <w:rPr>
+          <w:b/>
+          <w:bCs/>
+          <w:sz w:val="32"/>
+          <w:szCs w:val="32"/>
+          <w:u w:val="single"/>
+        </w:rPr>
+      </w:pPr>
+      <w:r>
+        <w:rPr>
+          <w:b/>
+          <w:bCs/>
+          <w:sz w:val="32"/>
+          <w:szCs w:val="32"/>
+          <w:u w:val="single"/>
         </w:rPr>
         <w:lastRenderedPageBreak/>
-        <w:t>INTERFACCIA&lt;T&gt;:</w:t>
-      </w:r>
-    </w:p>
-    <w:p>
-      <w:pPr>
-        <w:rPr>
-          <w:sz w:val="28"/>
-          <w:szCs w:val="28"/>
-        </w:rPr>
-      </w:pPr>
-      <w:r>
-        <w:rPr>
-          <w:sz w:val="28"/>
-          <w:szCs w:val="28"/>
-        </w:rPr>
-        <w:t>L’interfaccia con il tipo T è un’interfaccia generica che grazie a questo parametro &lt;T&gt; mi consente di richiamare al suo interno uno dei tipi che implementano la data interfaccia. (Interface&lt;Automobile&gt;)</w:t>
-      </w:r>
-    </w:p>
-    <w:p>
-      <w:pPr>
-        <w:rPr>
-          <w:b/>
-          <w:bCs/>
-          <w:sz w:val="28"/>
-          <w:szCs w:val="28"/>
-        </w:rPr>
-      </w:pPr>
-    </w:p>
-    <w:p>
-      <w:pPr>
-        <w:rPr>
-          <w:b/>
-          <w:bCs/>
-          <w:sz w:val="28"/>
-          <w:szCs w:val="28"/>
-        </w:rPr>
-      </w:pPr>
-    </w:p>
-    <w:p>
-      <w:pPr>
-        <w:rPr>
-          <w:b/>
-          <w:bCs/>
-          <w:sz w:val="28"/>
-          <w:szCs w:val="28"/>
-        </w:rPr>
-      </w:pPr>
-      <w:r>
-        <w:rPr>
-          <w:b/>
-          <w:bCs/>
-          <w:sz w:val="28"/>
-          <w:szCs w:val="28"/>
-        </w:rPr>
         <w:t>DAO</w:t>
       </w:r>
     </w:p>
@@ -1307,12 +1671,24 @@
           <w:szCs w:val="28"/>
         </w:rPr>
       </w:pPr>
-      <w:r>
-        <w:rPr>
-          <w:b/>
-          <w:bCs/>
-          <w:sz w:val="28"/>
-          <w:szCs w:val="28"/>
+    </w:p>
+    <w:p>
+      <w:pPr>
+        <w:rPr>
+          <w:b/>
+          <w:bCs/>
+          <w:sz w:val="32"/>
+          <w:szCs w:val="32"/>
+          <w:u w:val="single"/>
+        </w:rPr>
+      </w:pPr>
+      <w:r>
+        <w:rPr>
+          <w:b/>
+          <w:bCs/>
+          <w:sz w:val="32"/>
+          <w:szCs w:val="32"/>
+          <w:u w:val="single"/>
         </w:rPr>
         <w:t>SINGLETON</w:t>
       </w:r>
@@ -1374,16 +1750,6 @@
         </w:rPr>
         <w:t xml:space="preserve">. In pratica se si prova a creare più oggetti di questa classe il singleton ci restituirà sempre lo stesso oggetto. </w:t>
       </w:r>
-    </w:p>
-    <w:p>
-      <w:pPr>
-        <w:rPr>
-          <w:b/>
-          <w:bCs/>
-          <w:sz w:val="28"/>
-          <w:szCs w:val="28"/>
-        </w:rPr>
-      </w:pPr>
     </w:p>
     <w:p>
       <w:pPr>
@@ -1634,6 +2000,119 @@
     </w:lvl>
   </w:abstractNum>
   <w:abstractNum w:abstractNumId="1" w15:restartNumberingAfterBreak="0">
+    <w:nsid w:val="4B0D66E3"/>
+    <w:multiLevelType w:val="hybridMultilevel"/>
+    <w:tmpl w:val="9F54D2AC"/>
+    <w:lvl w:ilvl="0" w:tplc="55B2E4E4">
+      <w:start w:val="5"/>
+      <w:numFmt w:val="bullet"/>
+      <w:lvlText w:val="-"/>
+      <w:lvlJc w:val="left"/>
+      <w:pPr>
+        <w:ind w:left="720" w:hanging="360"/>
+      </w:pPr>
+      <w:rPr>
+        <w:rFonts w:ascii="Calibri" w:eastAsiaTheme="minorHAnsi" w:hAnsi="Calibri" w:cs="Calibri" w:hint="default"/>
+      </w:rPr>
+    </w:lvl>
+    <w:lvl w:ilvl="1" w:tplc="04100003">
+      <w:start w:val="1"/>
+      <w:numFmt w:val="bullet"/>
+      <w:lvlText w:val="o"/>
+      <w:lvlJc w:val="left"/>
+      <w:pPr>
+        <w:ind w:left="1440" w:hanging="360"/>
+      </w:pPr>
+      <w:rPr>
+        <w:rFonts w:ascii="Courier New" w:hAnsi="Courier New" w:cs="Courier New" w:hint="default"/>
+      </w:rPr>
+    </w:lvl>
+    <w:lvl w:ilvl="2" w:tplc="04100005" w:tentative="1">
+      <w:start w:val="1"/>
+      <w:numFmt w:val="bullet"/>
+      <w:lvlText w:val=""/>
+      <w:lvlJc w:val="left"/>
+      <w:pPr>
+        <w:ind w:left="2160" w:hanging="360"/>
+      </w:pPr>
+      <w:rPr>
+        <w:rFonts w:ascii="Wingdings" w:hAnsi="Wingdings" w:hint="default"/>
+      </w:rPr>
+    </w:lvl>
+    <w:lvl w:ilvl="3" w:tplc="04100001" w:tentative="1">
+      <w:start w:val="1"/>
+      <w:numFmt w:val="bullet"/>
+      <w:lvlText w:val=""/>
+      <w:lvlJc w:val="left"/>
+      <w:pPr>
+        <w:ind w:left="2880" w:hanging="360"/>
+      </w:pPr>
+      <w:rPr>
+        <w:rFonts w:ascii="Symbol" w:hAnsi="Symbol" w:hint="default"/>
+      </w:rPr>
+    </w:lvl>
+    <w:lvl w:ilvl="4" w:tplc="04100003" w:tentative="1">
+      <w:start w:val="1"/>
+      <w:numFmt w:val="bullet"/>
+      <w:lvlText w:val="o"/>
+      <w:lvlJc w:val="left"/>
+      <w:pPr>
+        <w:ind w:left="3600" w:hanging="360"/>
+      </w:pPr>
+      <w:rPr>
+        <w:rFonts w:ascii="Courier New" w:hAnsi="Courier New" w:cs="Courier New" w:hint="default"/>
+      </w:rPr>
+    </w:lvl>
+    <w:lvl w:ilvl="5" w:tplc="04100005" w:tentative="1">
+      <w:start w:val="1"/>
+      <w:numFmt w:val="bullet"/>
+      <w:lvlText w:val=""/>
+      <w:lvlJc w:val="left"/>
+      <w:pPr>
+        <w:ind w:left="4320" w:hanging="360"/>
+      </w:pPr>
+      <w:rPr>
+        <w:rFonts w:ascii="Wingdings" w:hAnsi="Wingdings" w:hint="default"/>
+      </w:rPr>
+    </w:lvl>
+    <w:lvl w:ilvl="6" w:tplc="04100001" w:tentative="1">
+      <w:start w:val="1"/>
+      <w:numFmt w:val="bullet"/>
+      <w:lvlText w:val=""/>
+      <w:lvlJc w:val="left"/>
+      <w:pPr>
+        <w:ind w:left="5040" w:hanging="360"/>
+      </w:pPr>
+      <w:rPr>
+        <w:rFonts w:ascii="Symbol" w:hAnsi="Symbol" w:hint="default"/>
+      </w:rPr>
+    </w:lvl>
+    <w:lvl w:ilvl="7" w:tplc="04100003" w:tentative="1">
+      <w:start w:val="1"/>
+      <w:numFmt w:val="bullet"/>
+      <w:lvlText w:val="o"/>
+      <w:lvlJc w:val="left"/>
+      <w:pPr>
+        <w:ind w:left="5760" w:hanging="360"/>
+      </w:pPr>
+      <w:rPr>
+        <w:rFonts w:ascii="Courier New" w:hAnsi="Courier New" w:cs="Courier New" w:hint="default"/>
+      </w:rPr>
+    </w:lvl>
+    <w:lvl w:ilvl="8" w:tplc="04100005" w:tentative="1">
+      <w:start w:val="1"/>
+      <w:numFmt w:val="bullet"/>
+      <w:lvlText w:val=""/>
+      <w:lvlJc w:val="left"/>
+      <w:pPr>
+        <w:ind w:left="6480" w:hanging="360"/>
+      </w:pPr>
+      <w:rPr>
+        <w:rFonts w:ascii="Wingdings" w:hAnsi="Wingdings" w:hint="default"/>
+      </w:rPr>
+    </w:lvl>
+  </w:abstractNum>
+  <w:abstractNum w:abstractNumId="2" w15:restartNumberingAfterBreak="0">
     <w:nsid w:val="5C3A653D"/>
     <w:multiLevelType w:val="hybridMultilevel"/>
     <w:tmpl w:val="DD605E0E"/>
@@ -1726,6 +2205,9 @@
     <w:abstractNumId w:val="0"/>
   </w:num>
   <w:num w:numId="2" w16cid:durableId="1464889647">
+    <w:abstractNumId w:val="2"/>
+  </w:num>
+  <w:num w:numId="3" w16cid:durableId="1101878828">
     <w:abstractNumId w:val="1"/>
   </w:num>
 </w:numbering>
@@ -2178,6 +2660,29 @@
       <w:spacing w:after="0" w:line="240" w:lineRule="auto"/>
     </w:pPr>
   </w:style>
+  <w:style w:type="character" w:styleId="Collegamentoipertestuale">
+    <w:name w:val="Hyperlink"/>
+    <w:basedOn w:val="Carpredefinitoparagrafo"/>
+    <w:uiPriority w:val="99"/>
+    <w:unhideWhenUsed/>
+    <w:rsid w:val="006C21E1"/>
+    <w:rPr>
+      <w:color w:val="0563C1" w:themeColor="hyperlink"/>
+      <w:u w:val="single"/>
+    </w:rPr>
+  </w:style>
+  <w:style w:type="character" w:styleId="Menzionenonrisolta">
+    <w:name w:val="Unresolved Mention"/>
+    <w:basedOn w:val="Carpredefinitoparagrafo"/>
+    <w:uiPriority w:val="99"/>
+    <w:semiHidden/>
+    <w:unhideWhenUsed/>
+    <w:rsid w:val="006C21E1"/>
+    <w:rPr>
+      <w:color w:val="605E5C"/>
+      <w:shd w:val="clear" w:color="auto" w:fill="E1DFDD"/>
+    </w:rPr>
+  </w:style>
 </w:styles>
 </file>
 

</xml_diff>